<commit_message>
game design document update
I updated the game design document and added the planning and work put into the game.
</commit_message>
<xml_diff>
--- a/Game Design Document Galactic Blitz.docx
+++ b/Game Design Document Galactic Blitz.docx
@@ -12,7 +12,7 @@
     </w:p>
     <w:tbl>
       <w:tblPr>
-        <w:tblStyle w:val="a"/>
+        <w:tblStyle w:val="40"/>
         <w:tblW w:w="10050" w:type="dxa"/>
         <w:tblLayout w:type="fixed"/>
         <w:tblLook w:val="0600" w:firstRow="0" w:lastRow="0" w:firstColumn="0" w:lastColumn="0" w:noHBand="1" w:noVBand="1"/>
@@ -84,7 +84,7 @@
           </w:p>
           <w:tbl>
             <w:tblPr>
-              <w:tblStyle w:val="a0"/>
+              <w:tblStyle w:val="39"/>
               <w:tblW w:w="2698" w:type="dxa"/>
               <w:tblInd w:w="495" w:type="dxa"/>
               <w:tblBorders>
@@ -156,6 +156,9 @@
                     <w:t>:</w:t>
                   </w:r>
                   <w:r>
+                    <w:t xml:space="preserve"> Rose</w:t>
+                  </w:r>
+                  <w:r>
                     <w:br/>
                   </w:r>
                   <w:r>
@@ -199,7 +202,7 @@
     </w:p>
     <w:tbl>
       <w:tblPr>
-        <w:tblStyle w:val="a1"/>
+        <w:tblStyle w:val="38"/>
         <w:tblW w:w="9360" w:type="dxa"/>
         <w:tblLayout w:type="fixed"/>
         <w:tblLook w:val="0600" w:firstRow="0" w:lastRow="0" w:firstColumn="0" w:lastColumn="0" w:noHBand="1" w:noVBand="1"/>
@@ -318,7 +321,7 @@
           </w:p>
           <w:tbl>
             <w:tblPr>
-              <w:tblStyle w:val="a2"/>
+              <w:tblStyle w:val="37"/>
               <w:tblW w:w="3030" w:type="dxa"/>
               <w:tblBorders>
                 <w:top w:val="single" w:sz="8" w:space="0" w:color="B7B7B7"/>
@@ -362,15 +365,13 @@
                       <w:szCs w:val="12"/>
                     </w:rPr>
                   </w:pPr>
-                  <w:proofErr w:type="spellStart"/>
                   <w:r>
                     <w:rPr>
                       <w:i/>
                       <w:color w:val="B7B7B7"/>
                     </w:rPr>
-                    <w:t>playerType</w:t>
+                    <w:t>Spaceship</w:t>
                   </w:r>
-                  <w:proofErr w:type="spellEnd"/>
                 </w:p>
               </w:tc>
             </w:tr>
@@ -415,7 +416,7 @@
           </w:p>
           <w:tbl>
             <w:tblPr>
-              <w:tblStyle w:val="a3"/>
+              <w:tblStyle w:val="36"/>
               <w:tblW w:w="4035" w:type="dxa"/>
               <w:tblBorders>
                 <w:top w:val="single" w:sz="8" w:space="0" w:color="B7B7B7"/>
@@ -458,7 +459,7 @@
                       <w:i/>
                       <w:color w:val="B7B7B7"/>
                     </w:rPr>
-                    <w:t>top Down / side view / isometric</w:t>
+                    <w:t xml:space="preserve">side view </w:t>
                   </w:r>
                 </w:p>
               </w:tc>
@@ -568,7 +569,7 @@
           </w:p>
           <w:tbl>
             <w:tblPr>
-              <w:tblStyle w:val="a4"/>
+              <w:tblStyle w:val="35"/>
               <w:tblW w:w="3045" w:type="dxa"/>
               <w:tblBorders>
                 <w:top w:val="single" w:sz="8" w:space="0" w:color="B7B7B7"/>
@@ -610,7 +611,38 @@
                       <w:i/>
                       <w:color w:val="B7B7B7"/>
                     </w:rPr>
-                    <w:t>user input type</w:t>
+                    <w:t xml:space="preserve">A / left arrow key </w:t>
+                  </w:r>
+                </w:p>
+              </w:tc>
+            </w:tr>
+            <w:tr>
+              <w:tc>
+                <w:tcPr>
+                  <w:tcW w:w="3045" w:type="dxa"/>
+                  <w:shd w:val="clear" w:color="auto" w:fill="auto"/>
+                  <w:tcMar>
+                    <w:top w:w="100" w:type="dxa"/>
+                    <w:left w:w="100" w:type="dxa"/>
+                    <w:bottom w:w="100" w:type="dxa"/>
+                    <w:right w:w="100" w:type="dxa"/>
+                  </w:tcMar>
+                </w:tcPr>
+                <w:p>
+                  <w:pPr>
+                    <w:widowControl w:val="0"/>
+                    <w:spacing w:line="240" w:lineRule="auto"/>
+                    <w:rPr>
+                      <w:i/>
+                      <w:color w:val="B7B7B7"/>
+                    </w:rPr>
+                  </w:pPr>
+                  <w:r>
+                    <w:rPr>
+                      <w:i/>
+                      <w:color w:val="B7B7B7"/>
+                    </w:rPr>
+                    <w:t>D / right arrow key</w:t>
                   </w:r>
                 </w:p>
               </w:tc>
@@ -649,7 +681,7 @@
           </w:p>
           <w:tbl>
             <w:tblPr>
-              <w:tblStyle w:val="a5"/>
+              <w:tblStyle w:val="34"/>
               <w:tblW w:w="4514" w:type="dxa"/>
               <w:tblBorders>
                 <w:top w:val="single" w:sz="8" w:space="0" w:color="B7B7B7"/>
@@ -691,7 +723,38 @@
                       <w:i/>
                       <w:color w:val="B7B7B7"/>
                     </w:rPr>
-                    <w:t>description of player movement.</w:t>
+                    <w:t>Move left</w:t>
+                  </w:r>
+                </w:p>
+              </w:tc>
+            </w:tr>
+            <w:tr>
+              <w:tc>
+                <w:tcPr>
+                  <w:tcW w:w="4514" w:type="dxa"/>
+                  <w:shd w:val="clear" w:color="auto" w:fill="auto"/>
+                  <w:tcMar>
+                    <w:top w:w="100" w:type="dxa"/>
+                    <w:left w:w="100" w:type="dxa"/>
+                    <w:bottom w:w="100" w:type="dxa"/>
+                    <w:right w:w="100" w:type="dxa"/>
+                  </w:tcMar>
+                </w:tcPr>
+                <w:p>
+                  <w:pPr>
+                    <w:widowControl w:val="0"/>
+                    <w:spacing w:line="240" w:lineRule="auto"/>
+                    <w:rPr>
+                      <w:i/>
+                      <w:color w:val="B7B7B7"/>
+                    </w:rPr>
+                  </w:pPr>
+                  <w:r>
+                    <w:rPr>
+                      <w:i/>
+                      <w:color w:val="B7B7B7"/>
+                    </w:rPr>
+                    <w:t>Move right</w:t>
                   </w:r>
                 </w:p>
               </w:tc>
@@ -727,7 +790,7 @@
     </w:p>
     <w:tbl>
       <w:tblPr>
-        <w:tblStyle w:val="a6"/>
+        <w:tblStyle w:val="33"/>
         <w:tblW w:w="9360" w:type="dxa"/>
         <w:tblLayout w:type="fixed"/>
         <w:tblLook w:val="0600" w:firstRow="0" w:lastRow="0" w:firstColumn="0" w:lastColumn="0" w:noHBand="1" w:noVBand="1"/>
@@ -834,7 +897,7 @@
           </w:p>
           <w:tbl>
             <w:tblPr>
-              <w:tblStyle w:val="a7"/>
+              <w:tblStyle w:val="32"/>
               <w:tblW w:w="4215" w:type="dxa"/>
               <w:tblBorders>
                 <w:top w:val="single" w:sz="8" w:space="0" w:color="B7B7B7"/>
@@ -877,7 +940,7 @@
                       <w:i/>
                       <w:color w:val="B7B7B7"/>
                     </w:rPr>
-                    <w:t>types of objects</w:t>
+                    <w:t>Enemies in the form of aliens</w:t>
                   </w:r>
                 </w:p>
               </w:tc>
@@ -948,7 +1011,7 @@
           </w:p>
           <w:tbl>
             <w:tblPr>
-              <w:tblStyle w:val="a8"/>
+              <w:tblStyle w:val="31"/>
               <w:tblW w:w="3500" w:type="dxa"/>
               <w:tblBorders>
                 <w:top w:val="single" w:sz="8" w:space="0" w:color="B7B7B7"/>
@@ -993,7 +1056,14 @@
                       <w:i/>
                       <w:color w:val="B7B7B7"/>
                     </w:rPr>
-                    <w:t>area(s) of the screen</w:t>
+                    <w:t>The top of</w:t>
+                  </w:r>
+                  <w:r>
+                    <w:rPr>
+                      <w:i/>
+                      <w:color w:val="B7B7B7"/>
+                    </w:rPr>
+                    <w:t xml:space="preserve"> the screen</w:t>
                   </w:r>
                 </w:p>
               </w:tc>
@@ -1082,7 +1152,7 @@
           </w:p>
           <w:tbl>
             <w:tblPr>
-              <w:tblStyle w:val="a9"/>
+              <w:tblStyle w:val="30"/>
               <w:tblW w:w="7710" w:type="dxa"/>
               <w:tblBorders>
                 <w:top w:val="single" w:sz="8" w:space="0" w:color="B7B7B7"/>
@@ -1127,7 +1197,21 @@
                       <w:i/>
                       <w:color w:val="B7B7B7"/>
                     </w:rPr>
-                    <w:t>goal of the game.</w:t>
+                    <w:t xml:space="preserve">the </w:t>
+                  </w:r>
+                  <w:r>
+                    <w:rPr>
+                      <w:i/>
+                      <w:color w:val="B7B7B7"/>
+                    </w:rPr>
+                    <w:t>goal of the game</w:t>
+                  </w:r>
+                  <w:r>
+                    <w:rPr>
+                      <w:i/>
+                      <w:color w:val="B7B7B7"/>
+                    </w:rPr>
+                    <w:t xml:space="preserve"> is to survive all the rounds/waves of enemies</w:t>
                   </w:r>
                 </w:p>
               </w:tc>
@@ -1162,7 +1246,7 @@
     </w:p>
     <w:tbl>
       <w:tblPr>
-        <w:tblStyle w:val="aa"/>
+        <w:tblStyle w:val="29"/>
         <w:tblW w:w="9360" w:type="dxa"/>
         <w:tblLayout w:type="fixed"/>
         <w:tblLook w:val="0600" w:firstRow="0" w:lastRow="0" w:firstColumn="0" w:lastColumn="0" w:noHBand="1" w:noVBand="1"/>
@@ -1269,7 +1353,7 @@
           </w:p>
           <w:tbl>
             <w:tblPr>
-              <w:tblStyle w:val="ab"/>
+              <w:tblStyle w:val="28"/>
               <w:tblW w:w="3705" w:type="dxa"/>
               <w:tblBorders>
                 <w:top w:val="single" w:sz="8" w:space="0" w:color="B7B7B7"/>
@@ -1314,18 +1398,22 @@
                       <w:i/>
                       <w:color w:val="B7B7B7"/>
                     </w:rPr>
-                    <w:t>description of sound effects</w:t>
+                    <w:t xml:space="preserve">you'll hear an explosion sound when the </w:t>
                   </w:r>
-                </w:p>
-                <w:p>
-                  <w:pPr>
-                    <w:widowControl w:val="0"/>
-                    <w:spacing w:line="240" w:lineRule="auto"/>
-                    <w:rPr>
-                      <w:i/>
-                      <w:color w:val="B7B7B7"/>
-                    </w:rPr>
-                  </w:pPr>
+                  <w:r>
+                    <w:rPr>
+                      <w:i/>
+                      <w:color w:val="B7B7B7"/>
+                    </w:rPr>
+                    <w:t>player</w:t>
+                  </w:r>
+                  <w:r>
+                    <w:rPr>
+                      <w:i/>
+                      <w:color w:val="B7B7B7"/>
+                    </w:rPr>
+                    <w:t xml:space="preserve"> ship explodes on death and a shooting sound when the player shoots</w:t>
+                  </w:r>
                 </w:p>
               </w:tc>
             </w:tr>
@@ -1370,7 +1458,7 @@
           </w:p>
           <w:tbl>
             <w:tblPr>
-              <w:tblStyle w:val="ac"/>
+              <w:tblStyle w:val="27"/>
               <w:tblW w:w="3810" w:type="dxa"/>
               <w:tblBorders>
                 <w:top w:val="single" w:sz="8" w:space="0" w:color="B7B7B7"/>
@@ -1415,18 +1503,8 @@
                       <w:i/>
                       <w:color w:val="B7B7B7"/>
                     </w:rPr>
-                    <w:t>description of particle effects</w:t>
+                    <w:t>there will be particle effects resembling explosions when the player or the enemy dies</w:t>
                   </w:r>
-                </w:p>
-                <w:p>
-                  <w:pPr>
-                    <w:widowControl w:val="0"/>
-                    <w:spacing w:line="240" w:lineRule="auto"/>
-                    <w:rPr>
-                      <w:i/>
-                      <w:color w:val="B7B7B7"/>
-                    </w:rPr>
-                  </w:pPr>
                 </w:p>
               </w:tc>
             </w:tr>
@@ -1523,7 +1601,7 @@
           </w:p>
           <w:tbl>
             <w:tblPr>
-              <w:tblStyle w:val="ad"/>
+              <w:tblStyle w:val="26"/>
               <w:tblW w:w="7725" w:type="dxa"/>
               <w:tblBorders>
                 <w:top w:val="single" w:sz="8" w:space="0" w:color="B7B7B7"/>
@@ -1565,6 +1643,13 @@
                       <w:i/>
                       <w:color w:val="B7B7B7"/>
                     </w:rPr>
+                    <w:t xml:space="preserve">a </w:t>
+                  </w:r>
+                  <w:r>
+                    <w:rPr>
+                      <w:i/>
+                      <w:color w:val="B7B7B7"/>
+                    </w:rPr>
                     <w:t>description of any other expected special effects or animation in the project.</w:t>
                   </w:r>
                 </w:p>
@@ -1600,7 +1685,7 @@
     </w:p>
     <w:tbl>
       <w:tblPr>
-        <w:tblStyle w:val="ae"/>
+        <w:tblStyle w:val="25"/>
         <w:tblW w:w="9360" w:type="dxa"/>
         <w:tblLayout w:type="fixed"/>
         <w:tblLook w:val="0600" w:firstRow="0" w:lastRow="0" w:firstColumn="0" w:lastColumn="0" w:noHBand="1" w:noVBand="1"/>
@@ -1707,7 +1792,7 @@
           </w:p>
           <w:tbl>
             <w:tblPr>
-              <w:tblStyle w:val="af"/>
+              <w:tblStyle w:val="24"/>
               <w:tblW w:w="3705" w:type="dxa"/>
               <w:tblBorders>
                 <w:top w:val="single" w:sz="8" w:space="0" w:color="B7B7B7"/>
@@ -1752,7 +1837,14 @@
                       <w:i/>
                       <w:color w:val="B7B7B7"/>
                     </w:rPr>
-                    <w:t>description of gameplay mechanic,</w:t>
+                    <w:t xml:space="preserve">As the game progresses, enemies may increase in number or </w:t>
+                  </w:r>
+                  <w:r>
+                    <w:rPr>
+                      <w:i/>
+                      <w:color w:val="B7B7B7"/>
+                    </w:rPr>
+                    <w:t>health</w:t>
                   </w:r>
                 </w:p>
               </w:tc>
@@ -1798,7 +1890,7 @@
           </w:p>
           <w:tbl>
             <w:tblPr>
-              <w:tblStyle w:val="af0"/>
+              <w:tblStyle w:val="23"/>
               <w:tblW w:w="3810" w:type="dxa"/>
               <w:tblBorders>
                 <w:top w:val="single" w:sz="8" w:space="0" w:color="B7B7B7"/>
@@ -1843,7 +1935,7 @@
                       <w:i/>
                       <w:color w:val="B7B7B7"/>
                     </w:rPr>
-                    <w:t>effect of gameplay mechanic</w:t>
+                    <w:t>making it more challenging for the player to survive each wave</w:t>
                   </w:r>
                 </w:p>
               </w:tc>
@@ -1941,7 +2033,7 @@
           </w:p>
           <w:tbl>
             <w:tblPr>
-              <w:tblStyle w:val="af1"/>
+              <w:tblStyle w:val="22"/>
               <w:tblW w:w="7725" w:type="dxa"/>
               <w:tblBorders>
                 <w:top w:val="single" w:sz="8" w:space="0" w:color="B7B7B7"/>
@@ -1983,7 +2075,7 @@
                       <w:i/>
                       <w:color w:val="B7B7B7"/>
                     </w:rPr>
-                    <w:t xml:space="preserve">description of any other gameplay mechanic(s) and their effect on the game. </w:t>
+                    <w:t>Power-ups could also appear, providing temporary advantages such as increased firepower or shields and a leveling system for the player to choose to either spec in power, speed, armor, or a balance, providing the ability to create build and giving more replayability.</w:t>
                   </w:r>
                 </w:p>
               </w:tc>
@@ -2018,7 +2110,7 @@
     </w:p>
     <w:tbl>
       <w:tblPr>
-        <w:tblStyle w:val="af2"/>
+        <w:tblStyle w:val="21"/>
         <w:tblW w:w="9790" w:type="dxa"/>
         <w:tblLayout w:type="fixed"/>
         <w:tblLook w:val="0600" w:firstRow="0" w:lastRow="0" w:firstColumn="0" w:lastColumn="0" w:noHBand="1" w:noVBand="1"/>
@@ -2055,6 +2147,7 @@
             <w:bookmarkStart w:id="6" w:name="_pn813pqt2ksz" w:colFirst="0" w:colLast="0"/>
             <w:bookmarkEnd w:id="6"/>
             <w:r>
+              <w:lastRenderedPageBreak/>
               <w:t>5</w:t>
             </w:r>
           </w:p>
@@ -2129,7 +2222,7 @@
           </w:p>
           <w:tbl>
             <w:tblPr>
-              <w:tblStyle w:val="af3"/>
+              <w:tblStyle w:val="20"/>
               <w:tblW w:w="1680" w:type="dxa"/>
               <w:tblBorders>
                 <w:top w:val="single" w:sz="8" w:space="0" w:color="B7B7B7"/>
@@ -2171,7 +2264,38 @@
                       <w:i/>
                       <w:color w:val="B7B7B7"/>
                     </w:rPr>
-                    <w:t>score/lives/timer</w:t>
+                    <w:t>score</w:t>
+                  </w:r>
+                </w:p>
+              </w:tc>
+            </w:tr>
+            <w:tr>
+              <w:tc>
+                <w:tcPr>
+                  <w:tcW w:w="1680" w:type="dxa"/>
+                  <w:shd w:val="clear" w:color="auto" w:fill="auto"/>
+                  <w:tcMar>
+                    <w:top w:w="100" w:type="dxa"/>
+                    <w:left w:w="100" w:type="dxa"/>
+                    <w:bottom w:w="100" w:type="dxa"/>
+                    <w:right w:w="100" w:type="dxa"/>
+                  </w:tcMar>
+                </w:tcPr>
+                <w:p>
+                  <w:pPr>
+                    <w:widowControl w:val="0"/>
+                    <w:spacing w:line="240" w:lineRule="auto"/>
+                    <w:rPr>
+                      <w:i/>
+                      <w:color w:val="B7B7B7"/>
+                    </w:rPr>
+                  </w:pPr>
+                  <w:r>
+                    <w:rPr>
+                      <w:i/>
+                      <w:color w:val="B7B7B7"/>
+                    </w:rPr>
+                    <w:t>lives</w:t>
                   </w:r>
                 </w:p>
               </w:tc>
@@ -2210,7 +2334,7 @@
           </w:p>
           <w:tbl>
             <w:tblPr>
-              <w:tblStyle w:val="af4"/>
+              <w:tblStyle w:val="19"/>
               <w:tblW w:w="1875" w:type="dxa"/>
               <w:tblBorders>
                 <w:top w:val="single" w:sz="8" w:space="0" w:color="B7B7B7"/>
@@ -2252,7 +2376,38 @@
                       <w:i/>
                       <w:color w:val="B7B7B7"/>
                     </w:rPr>
-                    <w:t>increase/decrease</w:t>
+                    <w:t>increase</w:t>
+                  </w:r>
+                </w:p>
+              </w:tc>
+            </w:tr>
+            <w:tr>
+              <w:tc>
+                <w:tcPr>
+                  <w:tcW w:w="1875" w:type="dxa"/>
+                  <w:shd w:val="clear" w:color="auto" w:fill="auto"/>
+                  <w:tcMar>
+                    <w:top w:w="100" w:type="dxa"/>
+                    <w:left w:w="100" w:type="dxa"/>
+                    <w:bottom w:w="100" w:type="dxa"/>
+                    <w:right w:w="100" w:type="dxa"/>
+                  </w:tcMar>
+                </w:tcPr>
+                <w:p>
+                  <w:pPr>
+                    <w:widowControl w:val="0"/>
+                    <w:spacing w:line="240" w:lineRule="auto"/>
+                    <w:rPr>
+                      <w:i/>
+                      <w:color w:val="B7B7B7"/>
+                    </w:rPr>
+                  </w:pPr>
+                  <w:r>
+                    <w:rPr>
+                      <w:i/>
+                      <w:color w:val="B7B7B7"/>
+                    </w:rPr>
+                    <w:t>decrease</w:t>
                   </w:r>
                 </w:p>
               </w:tc>
@@ -2298,7 +2453,7 @@
           </w:p>
           <w:tbl>
             <w:tblPr>
-              <w:tblStyle w:val="af5"/>
+              <w:tblStyle w:val="18"/>
               <w:tblW w:w="3900" w:type="dxa"/>
               <w:tblBorders>
                 <w:top w:val="single" w:sz="8" w:space="0" w:color="B7B7B7"/>
@@ -2343,7 +2498,62 @@
                       <w:i/>
                       <w:color w:val="B7B7B7"/>
                     </w:rPr>
-                    <w:t>condition to change score/lives/timer.</w:t>
+                    <w:t xml:space="preserve">the </w:t>
+                  </w:r>
+                  <w:r>
+                    <w:rPr>
+                      <w:i/>
+                      <w:color w:val="B7B7B7"/>
+                    </w:rPr>
+                    <w:t>score</w:t>
+                  </w:r>
+                  <w:r>
+                    <w:rPr>
+                      <w:i/>
+                      <w:color w:val="B7B7B7"/>
+                    </w:rPr>
+                    <w:t xml:space="preserve"> will increase when the player defeats enemies</w:t>
+                  </w:r>
+                </w:p>
+              </w:tc>
+            </w:tr>
+            <w:tr>
+              <w:trPr>
+                <w:trHeight w:val="213"/>
+              </w:trPr>
+              <w:tc>
+                <w:tcPr>
+                  <w:tcW w:w="3900" w:type="dxa"/>
+                  <w:shd w:val="clear" w:color="auto" w:fill="auto"/>
+                  <w:tcMar>
+                    <w:top w:w="100" w:type="dxa"/>
+                    <w:left w:w="100" w:type="dxa"/>
+                    <w:bottom w:w="100" w:type="dxa"/>
+                    <w:right w:w="100" w:type="dxa"/>
+                  </w:tcMar>
+                </w:tcPr>
+                <w:p>
+                  <w:pPr>
+                    <w:widowControl w:val="0"/>
+                    <w:spacing w:line="240" w:lineRule="auto"/>
+                    <w:rPr>
+                      <w:i/>
+                      <w:color w:val="B7B7B7"/>
+                    </w:rPr>
+                  </w:pPr>
+                  <w:r>
+                    <w:rPr>
+                      <w:i/>
+                      <w:color w:val="B7B7B7"/>
+                    </w:rPr>
+                    <w:t>lives</w:t>
+                  </w:r>
+                  <w:r>
+                    <w:rPr>
+                      <w:i/>
+                      <w:color w:val="B7B7B7"/>
+                    </w:rPr>
+                    <w:t xml:space="preserve"> will decrease when the player is hit by either a projectile of an enemy or by an enemy directly</w:t>
                   </w:r>
                 </w:p>
               </w:tc>
@@ -2428,7 +2638,7 @@
           </w:p>
           <w:tbl>
             <w:tblPr>
-              <w:tblStyle w:val="af6"/>
+              <w:tblStyle w:val="17"/>
               <w:tblW w:w="3675" w:type="dxa"/>
               <w:tblBorders>
                 <w:top w:val="single" w:sz="8" w:space="0" w:color="B7B7B7"/>
@@ -2471,7 +2681,7 @@
                       <w:i/>
                       <w:color w:val="B7B7B7"/>
                     </w:rPr>
-                    <w:t>“Working title</w:t>
+                    <w:t>Galactic Blitz</w:t>
                   </w:r>
                 </w:p>
               </w:tc>
@@ -2535,7 +2745,7 @@
           </w:p>
           <w:tbl>
             <w:tblPr>
-              <w:tblStyle w:val="af7"/>
+              <w:tblStyle w:val="16"/>
               <w:tblW w:w="4015" w:type="dxa"/>
               <w:tblBorders>
                 <w:top w:val="single" w:sz="8" w:space="0" w:color="B7B7B7"/>
@@ -2580,7 +2790,7 @@
                       <w:i/>
                       <w:color w:val="B7B7B7"/>
                     </w:rPr>
-                    <w:t>condition to end the game.</w:t>
+                    <w:t>the player loses all lives or completes all waves</w:t>
                   </w:r>
                 </w:p>
               </w:tc>
@@ -2605,7 +2815,7 @@
     </w:p>
     <w:tbl>
       <w:tblPr>
-        <w:tblStyle w:val="af8"/>
+        <w:tblStyle w:val="15"/>
         <w:tblW w:w="10215" w:type="dxa"/>
         <w:tblLayout w:type="fixed"/>
         <w:tblLook w:val="0600" w:firstRow="0" w:lastRow="0" w:firstColumn="0" w:lastColumn="0" w:noHBand="1" w:noVBand="1"/>
@@ -2639,7 +2849,6 @@
             <w:bookmarkStart w:id="7" w:name="_s9u68ock28th" w:colFirst="0" w:colLast="0"/>
             <w:bookmarkEnd w:id="7"/>
             <w:r>
-              <w:lastRenderedPageBreak/>
               <w:t>6</w:t>
             </w:r>
           </w:p>
@@ -2700,7 +2909,7 @@
           </w:p>
           <w:tbl>
             <w:tblPr>
-              <w:tblStyle w:val="af9"/>
+              <w:tblStyle w:val="14"/>
               <w:tblW w:w="8520" w:type="dxa"/>
               <w:tblBorders>
                 <w:top w:val="single" w:sz="8" w:space="0" w:color="B7B7B7"/>
@@ -2745,14 +2954,7 @@
                       <w:i/>
                       <w:color w:val="B7B7B7"/>
                     </w:rPr>
-                    <w:t>Description of the target audience and the genre of the game</w:t>
-                  </w:r>
-                  <w:r>
-                    <w:rPr>
-                      <w:i/>
-                      <w:color w:val="B7B7B7"/>
-                    </w:rPr>
-                    <w:t>.</w:t>
+                    <w:t>The target audience for Galactic Blitz is primarily gamers who enjoy action-packed arcade-style games. The game falls under the genre of shoot 'em up or arcade shooter, appealing to players who enjoy fast-paced gameplay and challenging enemy encounters.</w:t>
                   </w:r>
                 </w:p>
                 <w:p>
@@ -2809,7 +3011,7 @@
     </w:p>
     <w:tbl>
       <w:tblPr>
-        <w:tblStyle w:val="afa"/>
+        <w:tblStyle w:val="13"/>
         <w:tblW w:w="10080" w:type="dxa"/>
         <w:tblBorders>
           <w:top w:val="single" w:sz="8" w:space="0" w:color="FFFFFF"/>
@@ -2964,7 +3166,7 @@
           </w:p>
           <w:tbl>
             <w:tblPr>
-              <w:tblStyle w:val="afb"/>
+              <w:tblStyle w:val="12"/>
               <w:tblW w:w="7015" w:type="dxa"/>
               <w:tblBorders>
                 <w:top w:val="single" w:sz="8" w:space="0" w:color="B7B7B7"/>
@@ -3011,7 +3213,7 @@
                       <w:i/>
                       <w:color w:val="B7B7B7"/>
                     </w:rPr>
-                    <w:t>Functional feature(s) by milestone #1</w:t>
+                    <w:t>Basic Player Control Implemented</w:t>
                   </w:r>
                 </w:p>
               </w:tc>
@@ -3056,7 +3258,7 @@
           </w:p>
           <w:tbl>
             <w:tblPr>
-              <w:tblStyle w:val="afc"/>
+              <w:tblStyle w:val="11"/>
               <w:tblW w:w="1255" w:type="dxa"/>
               <w:tblBorders>
                 <w:top w:val="single" w:sz="8" w:space="0" w:color="B7B7B7"/>
@@ -3180,7 +3382,7 @@
           </w:p>
           <w:tbl>
             <w:tblPr>
-              <w:tblStyle w:val="afd"/>
+              <w:tblStyle w:val="10"/>
               <w:tblW w:w="7015" w:type="dxa"/>
               <w:tblBorders>
                 <w:top w:val="single" w:sz="8" w:space="0" w:color="B7B7B7"/>
@@ -3227,7 +3429,7 @@
                       <w:i/>
                       <w:color w:val="B7B7B7"/>
                     </w:rPr>
-                    <w:t>Functional feature(s) by milestone #2</w:t>
+                    <w:t>Enemy Spawning and Basic Gameplay</w:t>
                   </w:r>
                 </w:p>
               </w:tc>
@@ -3272,7 +3474,7 @@
           </w:p>
           <w:tbl>
             <w:tblPr>
-              <w:tblStyle w:val="afe"/>
+              <w:tblStyle w:val="9"/>
               <w:tblW w:w="1255" w:type="dxa"/>
               <w:tblBorders>
                 <w:top w:val="single" w:sz="8" w:space="0" w:color="B7B7B7"/>
@@ -3396,7 +3598,7 @@
           </w:p>
           <w:tbl>
             <w:tblPr>
-              <w:tblStyle w:val="aff"/>
+              <w:tblStyle w:val="8"/>
               <w:tblW w:w="7015" w:type="dxa"/>
               <w:tblBorders>
                 <w:top w:val="single" w:sz="8" w:space="0" w:color="B7B7B7"/>
@@ -3443,7 +3645,7 @@
                       <w:i/>
                       <w:color w:val="B7B7B7"/>
                     </w:rPr>
-                    <w:t>Functional feature(s) by milestone #3</w:t>
+                    <w:t xml:space="preserve">User Interface </w:t>
                   </w:r>
                 </w:p>
               </w:tc>
@@ -3488,7 +3690,7 @@
           </w:p>
           <w:tbl>
             <w:tblPr>
-              <w:tblStyle w:val="aff0"/>
+              <w:tblStyle w:val="7"/>
               <w:tblW w:w="1255" w:type="dxa"/>
               <w:tblBorders>
                 <w:top w:val="single" w:sz="8" w:space="0" w:color="B7B7B7"/>
@@ -3605,7 +3807,7 @@
           </w:p>
           <w:tbl>
             <w:tblPr>
-              <w:tblStyle w:val="aff1"/>
+              <w:tblStyle w:val="6"/>
               <w:tblW w:w="7015" w:type="dxa"/>
               <w:tblBorders>
                 <w:top w:val="single" w:sz="8" w:space="0" w:color="B7B7B7"/>
@@ -3652,7 +3854,7 @@
                       <w:i/>
                       <w:color w:val="B7B7B7"/>
                     </w:rPr>
-                    <w:t>Functional feature(s) by milestone #4</w:t>
+                    <w:t>Sound Effects and Particle Effects</w:t>
                   </w:r>
                 </w:p>
               </w:tc>
@@ -3697,7 +3899,7 @@
           </w:p>
           <w:tbl>
             <w:tblPr>
-              <w:tblStyle w:val="aff2"/>
+              <w:tblStyle w:val="5"/>
               <w:tblW w:w="1255" w:type="dxa"/>
               <w:tblBorders>
                 <w:top w:val="single" w:sz="8" w:space="0" w:color="B7B7B7"/>
@@ -3814,7 +4016,7 @@
           </w:p>
           <w:tbl>
             <w:tblPr>
-              <w:tblStyle w:val="aff3"/>
+              <w:tblStyle w:val="4"/>
               <w:tblW w:w="7015" w:type="dxa"/>
               <w:tblBorders>
                 <w:top w:val="single" w:sz="8" w:space="0" w:color="B7B7B7"/>
@@ -3861,7 +4063,21 @@
                       <w:i/>
                       <w:color w:val="B7B7B7"/>
                     </w:rPr>
-                    <w:t>Functional feature(s) by milestone #5</w:t>
+                    <w:t>Advanced Gameplay Mechanics</w:t>
+                  </w:r>
+                  <w:r>
+                    <w:rPr>
+                      <w:i/>
+                      <w:color w:val="B7B7B7"/>
+                    </w:rPr>
+                    <w:t xml:space="preserve"> </w:t>
+                  </w:r>
+                  <w:r>
+                    <w:rPr>
+                      <w:i/>
+                      <w:color w:val="B7B7B7"/>
+                    </w:rPr>
+                    <w:t>and Game Completion</w:t>
                   </w:r>
                 </w:p>
               </w:tc>
@@ -3906,7 +4122,7 @@
           </w:p>
           <w:tbl>
             <w:tblPr>
-              <w:tblStyle w:val="aff4"/>
+              <w:tblStyle w:val="3"/>
               <w:tblW w:w="1255" w:type="dxa"/>
               <w:tblBorders>
                 <w:top w:val="single" w:sz="8" w:space="0" w:color="B7B7B7"/>
@@ -4022,7 +4238,7 @@
           </w:p>
           <w:tbl>
             <w:tblPr>
-              <w:tblStyle w:val="aff5"/>
+              <w:tblStyle w:val="2"/>
               <w:tblW w:w="7015" w:type="dxa"/>
               <w:tblBorders>
                 <w:top w:val="single" w:sz="8" w:space="0" w:color="B7B7B7"/>
@@ -4059,7 +4275,6 @@
                       <w:numId w:val="1"/>
                     </w:numPr>
                     <w:spacing w:line="240" w:lineRule="auto"/>
-                    <w:ind w:left="340" w:hanging="270"/>
                     <w:rPr>
                       <w:i/>
                       <w:color w:val="B7B7B7"/>
@@ -4070,7 +4285,7 @@
                       <w:i/>
                       <w:color w:val="B7B7B7"/>
                     </w:rPr>
-                    <w:t>Feature on backlog - not a part of the minimum viable product</w:t>
+                    <w:t>Feature: Power-ups for temporary advantages</w:t>
                   </w:r>
                 </w:p>
                 <w:p>
@@ -4081,7 +4296,6 @@
                       <w:numId w:val="1"/>
                     </w:numPr>
                     <w:spacing w:line="240" w:lineRule="auto"/>
-                    <w:ind w:left="340" w:hanging="270"/>
                     <w:rPr>
                       <w:i/>
                       <w:color w:val="B7B7B7"/>
@@ -4092,7 +4306,7 @@
                       <w:i/>
                       <w:color w:val="B7B7B7"/>
                     </w:rPr>
-                    <w:t>Feature on backlog - not a part of the minimum viable product</w:t>
+                    <w:t>Feature: Leveling system for player specialization</w:t>
                   </w:r>
                 </w:p>
                 <w:p>
@@ -4103,7 +4317,6 @@
                       <w:numId w:val="1"/>
                     </w:numPr>
                     <w:spacing w:line="240" w:lineRule="auto"/>
-                    <w:ind w:left="340" w:hanging="270"/>
                     <w:rPr>
                       <w:i/>
                       <w:color w:val="B7B7B7"/>
@@ -4114,7 +4327,7 @@
                       <w:i/>
                       <w:color w:val="B7B7B7"/>
                     </w:rPr>
-                    <w:t>Feature on backlog - not a part of the minimum viable product</w:t>
+                    <w:t>Feature: Additional enemy types and behaviors</w:t>
                   </w:r>
                 </w:p>
               </w:tc>
@@ -4159,7 +4372,7 @@
           </w:p>
           <w:tbl>
             <w:tblPr>
-              <w:tblStyle w:val="aff6"/>
+              <w:tblStyle w:val="1"/>
               <w:tblW w:w="1255" w:type="dxa"/>
               <w:tblBorders>
                 <w:top w:val="single" w:sz="8" w:space="0" w:color="B7B7B7"/>
@@ -4242,19 +4455,23 @@
         <mc:AlternateContent>
           <mc:Choice Requires="wps">
             <w:drawing>
-              <wp:inline distT="114300" distB="114300" distL="114300" distR="114300" wp14:anchorId="432CA712" wp14:editId="747C739A">
-                <wp:extent cx="6400800" cy="3123663"/>
-                <wp:effectExtent l="0" t="0" r="12700" b="13335"/>
-                <wp:docPr id="1" name="Rectangle 1"/>
-                <wp:cNvGraphicFramePr/>
+              <wp:inline distT="0" distB="0" distL="0" distR="0" wp14:anchorId="72F8CFA5" wp14:editId="304E4488">
+                <wp:extent cx="6400800" cy="3123565"/>
+                <wp:effectExtent l="0" t="0" r="0" b="635"/>
+                <wp:docPr id="389744164" name="Rechthoek 1"/>
+                <wp:cNvGraphicFramePr>
+                  <a:graphicFrameLocks xmlns:a="http://schemas.openxmlformats.org/drawingml/2006/main"/>
+                </wp:cNvGraphicFramePr>
                 <a:graphic xmlns:a="http://schemas.openxmlformats.org/drawingml/2006/main">
                   <a:graphicData uri="http://schemas.microsoft.com/office/word/2010/wordprocessingShape">
                     <wps:wsp>
-                      <wps:cNvSpPr/>
+                      <wps:cNvSpPr>
+                        <a:spLocks/>
+                      </wps:cNvSpPr>
                       <wps:spPr>
                         <a:xfrm>
-                          <a:off x="59000" y="88500"/>
-                          <a:ext cx="6736800" cy="3274800"/>
+                          <a:off x="0" y="0"/>
+                          <a:ext cx="6400800" cy="3123565"/>
                         </a:xfrm>
                         <a:prstGeom prst="rect">
                           <a:avLst/>
@@ -4291,8 +4508,9 @@
           </mc:Choice>
           <mc:Fallback>
             <w:pict>
-              <v:rect w14:anchorId="432CA712" id="Rectangle 1" o:spid="_x0000_s1026" style="width:7in;height:245.95pt;visibility:visible;mso-wrap-style:square;mso-left-percent:-10001;mso-top-percent:-10001;mso-position-horizontal:absolute;mso-position-horizontal-relative:char;mso-position-vertical:absolute;mso-position-vertical-relative:line;mso-left-percent:-10001;mso-top-percent:-10001;v-text-anchor:middle" o:gfxdata="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" fillcolor="#f3f3f3" strokecolor="#d9d9d9">
+              <v:rect w14:anchorId="72F8CFA5" id="Rechthoek 1" o:spid="_x0000_s1026" style="width:7in;height:245.95pt;visibility:visible;mso-wrap-style:square;mso-left-percent:-10001;mso-top-percent:-10001;mso-position-horizontal:absolute;mso-position-horizontal-relative:char;mso-position-vertical:absolute;mso-position-vertical-relative:line;mso-left-percent:-10001;mso-top-percent:-10001;v-text-anchor:middle" o:gfxdata="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" fillcolor="#f3f3f3" strokecolor="#d9d9d9">
                 <v:stroke startarrowwidth="narrow" startarrowlength="short" endarrowwidth="narrow" endarrowlength="short" joinstyle="round"/>
+                <v:path arrowok="t"/>
                 <v:textbox inset="2.53958mm,2.53958mm,2.53958mm,2.53958mm">
                   <w:txbxContent>
                     <w:p>
@@ -5017,7 +5235,8 @@
       <w:szCs w:val="30"/>
     </w:rPr>
   </w:style>
-  <w:style w:type="table" w:customStyle="1" w:styleId="a">
+  <w:style w:type="table" w:customStyle="1" w:styleId="40">
+    <w:name w:val="40"/>
     <w:basedOn w:val="Standaardtabel"/>
     <w:tblPr>
       <w:tblStyleRowBandSize w:val="1"/>
@@ -5030,7 +5249,8 @@
       </w:tblCellMar>
     </w:tblPr>
   </w:style>
-  <w:style w:type="table" w:customStyle="1" w:styleId="a0">
+  <w:style w:type="table" w:customStyle="1" w:styleId="39">
+    <w:name w:val="39"/>
     <w:basedOn w:val="Standaardtabel"/>
     <w:tblPr>
       <w:tblStyleRowBandSize w:val="1"/>
@@ -5043,7 +5263,8 @@
       </w:tblCellMar>
     </w:tblPr>
   </w:style>
-  <w:style w:type="table" w:customStyle="1" w:styleId="a1">
+  <w:style w:type="table" w:customStyle="1" w:styleId="38">
+    <w:name w:val="38"/>
     <w:basedOn w:val="Standaardtabel"/>
     <w:tblPr>
       <w:tblStyleRowBandSize w:val="1"/>
@@ -5056,7 +5277,8 @@
       </w:tblCellMar>
     </w:tblPr>
   </w:style>
-  <w:style w:type="table" w:customStyle="1" w:styleId="a2">
+  <w:style w:type="table" w:customStyle="1" w:styleId="37">
+    <w:name w:val="37"/>
     <w:basedOn w:val="Standaardtabel"/>
     <w:tblPr>
       <w:tblStyleRowBandSize w:val="1"/>
@@ -5069,7 +5291,8 @@
       </w:tblCellMar>
     </w:tblPr>
   </w:style>
-  <w:style w:type="table" w:customStyle="1" w:styleId="a3">
+  <w:style w:type="table" w:customStyle="1" w:styleId="36">
+    <w:name w:val="36"/>
     <w:basedOn w:val="Standaardtabel"/>
     <w:tblPr>
       <w:tblStyleRowBandSize w:val="1"/>
@@ -5082,7 +5305,8 @@
       </w:tblCellMar>
     </w:tblPr>
   </w:style>
-  <w:style w:type="table" w:customStyle="1" w:styleId="a4">
+  <w:style w:type="table" w:customStyle="1" w:styleId="35">
+    <w:name w:val="35"/>
     <w:basedOn w:val="Standaardtabel"/>
     <w:tblPr>
       <w:tblStyleRowBandSize w:val="1"/>
@@ -5095,7 +5319,8 @@
       </w:tblCellMar>
     </w:tblPr>
   </w:style>
-  <w:style w:type="table" w:customStyle="1" w:styleId="a5">
+  <w:style w:type="table" w:customStyle="1" w:styleId="34">
+    <w:name w:val="34"/>
     <w:basedOn w:val="Standaardtabel"/>
     <w:tblPr>
       <w:tblStyleRowBandSize w:val="1"/>
@@ -5108,7 +5333,8 @@
       </w:tblCellMar>
     </w:tblPr>
   </w:style>
-  <w:style w:type="table" w:customStyle="1" w:styleId="a6">
+  <w:style w:type="table" w:customStyle="1" w:styleId="33">
+    <w:name w:val="33"/>
     <w:basedOn w:val="Standaardtabel"/>
     <w:tblPr>
       <w:tblStyleRowBandSize w:val="1"/>
@@ -5121,7 +5347,8 @@
       </w:tblCellMar>
     </w:tblPr>
   </w:style>
-  <w:style w:type="table" w:customStyle="1" w:styleId="a7">
+  <w:style w:type="table" w:customStyle="1" w:styleId="32">
+    <w:name w:val="32"/>
     <w:basedOn w:val="Standaardtabel"/>
     <w:tblPr>
       <w:tblStyleRowBandSize w:val="1"/>
@@ -5134,7 +5361,8 @@
       </w:tblCellMar>
     </w:tblPr>
   </w:style>
-  <w:style w:type="table" w:customStyle="1" w:styleId="a8">
+  <w:style w:type="table" w:customStyle="1" w:styleId="31">
+    <w:name w:val="31"/>
     <w:basedOn w:val="Standaardtabel"/>
     <w:tblPr>
       <w:tblStyleRowBandSize w:val="1"/>
@@ -5147,7 +5375,8 @@
       </w:tblCellMar>
     </w:tblPr>
   </w:style>
-  <w:style w:type="table" w:customStyle="1" w:styleId="a9">
+  <w:style w:type="table" w:customStyle="1" w:styleId="30">
+    <w:name w:val="30"/>
     <w:basedOn w:val="Standaardtabel"/>
     <w:tblPr>
       <w:tblStyleRowBandSize w:val="1"/>
@@ -5160,7 +5389,8 @@
       </w:tblCellMar>
     </w:tblPr>
   </w:style>
-  <w:style w:type="table" w:customStyle="1" w:styleId="aa">
+  <w:style w:type="table" w:customStyle="1" w:styleId="29">
+    <w:name w:val="29"/>
     <w:basedOn w:val="Standaardtabel"/>
     <w:tblPr>
       <w:tblStyleRowBandSize w:val="1"/>
@@ -5173,7 +5403,8 @@
       </w:tblCellMar>
     </w:tblPr>
   </w:style>
-  <w:style w:type="table" w:customStyle="1" w:styleId="ab">
+  <w:style w:type="table" w:customStyle="1" w:styleId="28">
+    <w:name w:val="28"/>
     <w:basedOn w:val="Standaardtabel"/>
     <w:tblPr>
       <w:tblStyleRowBandSize w:val="1"/>
@@ -5186,7 +5417,8 @@
       </w:tblCellMar>
     </w:tblPr>
   </w:style>
-  <w:style w:type="table" w:customStyle="1" w:styleId="ac">
+  <w:style w:type="table" w:customStyle="1" w:styleId="27">
+    <w:name w:val="27"/>
     <w:basedOn w:val="Standaardtabel"/>
     <w:tblPr>
       <w:tblStyleRowBandSize w:val="1"/>
@@ -5199,7 +5431,8 @@
       </w:tblCellMar>
     </w:tblPr>
   </w:style>
-  <w:style w:type="table" w:customStyle="1" w:styleId="ad">
+  <w:style w:type="table" w:customStyle="1" w:styleId="26">
+    <w:name w:val="26"/>
     <w:basedOn w:val="Standaardtabel"/>
     <w:tblPr>
       <w:tblStyleRowBandSize w:val="1"/>
@@ -5212,7 +5445,8 @@
       </w:tblCellMar>
     </w:tblPr>
   </w:style>
-  <w:style w:type="table" w:customStyle="1" w:styleId="ae">
+  <w:style w:type="table" w:customStyle="1" w:styleId="25">
+    <w:name w:val="25"/>
     <w:basedOn w:val="Standaardtabel"/>
     <w:tblPr>
       <w:tblStyleRowBandSize w:val="1"/>
@@ -5225,7 +5459,8 @@
       </w:tblCellMar>
     </w:tblPr>
   </w:style>
-  <w:style w:type="table" w:customStyle="1" w:styleId="af">
+  <w:style w:type="table" w:customStyle="1" w:styleId="24">
+    <w:name w:val="24"/>
     <w:basedOn w:val="Standaardtabel"/>
     <w:tblPr>
       <w:tblStyleRowBandSize w:val="1"/>
@@ -5238,7 +5473,8 @@
       </w:tblCellMar>
     </w:tblPr>
   </w:style>
-  <w:style w:type="table" w:customStyle="1" w:styleId="af0">
+  <w:style w:type="table" w:customStyle="1" w:styleId="23">
+    <w:name w:val="23"/>
     <w:basedOn w:val="Standaardtabel"/>
     <w:tblPr>
       <w:tblStyleRowBandSize w:val="1"/>
@@ -5251,7 +5487,8 @@
       </w:tblCellMar>
     </w:tblPr>
   </w:style>
-  <w:style w:type="table" w:customStyle="1" w:styleId="af1">
+  <w:style w:type="table" w:customStyle="1" w:styleId="22">
+    <w:name w:val="22"/>
     <w:basedOn w:val="Standaardtabel"/>
     <w:tblPr>
       <w:tblStyleRowBandSize w:val="1"/>
@@ -5264,7 +5501,8 @@
       </w:tblCellMar>
     </w:tblPr>
   </w:style>
-  <w:style w:type="table" w:customStyle="1" w:styleId="af2">
+  <w:style w:type="table" w:customStyle="1" w:styleId="21">
+    <w:name w:val="21"/>
     <w:basedOn w:val="Standaardtabel"/>
     <w:tblPr>
       <w:tblStyleRowBandSize w:val="1"/>
@@ -5277,7 +5515,8 @@
       </w:tblCellMar>
     </w:tblPr>
   </w:style>
-  <w:style w:type="table" w:customStyle="1" w:styleId="af3">
+  <w:style w:type="table" w:customStyle="1" w:styleId="20">
+    <w:name w:val="20"/>
     <w:basedOn w:val="Standaardtabel"/>
     <w:tblPr>
       <w:tblStyleRowBandSize w:val="1"/>
@@ -5290,7 +5529,8 @@
       </w:tblCellMar>
     </w:tblPr>
   </w:style>
-  <w:style w:type="table" w:customStyle="1" w:styleId="af4">
+  <w:style w:type="table" w:customStyle="1" w:styleId="19">
+    <w:name w:val="19"/>
     <w:basedOn w:val="Standaardtabel"/>
     <w:tblPr>
       <w:tblStyleRowBandSize w:val="1"/>
@@ -5303,7 +5543,8 @@
       </w:tblCellMar>
     </w:tblPr>
   </w:style>
-  <w:style w:type="table" w:customStyle="1" w:styleId="af5">
+  <w:style w:type="table" w:customStyle="1" w:styleId="18">
+    <w:name w:val="18"/>
     <w:basedOn w:val="Standaardtabel"/>
     <w:tblPr>
       <w:tblStyleRowBandSize w:val="1"/>
@@ -5316,7 +5557,8 @@
       </w:tblCellMar>
     </w:tblPr>
   </w:style>
-  <w:style w:type="table" w:customStyle="1" w:styleId="af6">
+  <w:style w:type="table" w:customStyle="1" w:styleId="17">
+    <w:name w:val="17"/>
     <w:basedOn w:val="Standaardtabel"/>
     <w:tblPr>
       <w:tblStyleRowBandSize w:val="1"/>
@@ -5329,7 +5571,8 @@
       </w:tblCellMar>
     </w:tblPr>
   </w:style>
-  <w:style w:type="table" w:customStyle="1" w:styleId="af7">
+  <w:style w:type="table" w:customStyle="1" w:styleId="16">
+    <w:name w:val="16"/>
     <w:basedOn w:val="Standaardtabel"/>
     <w:tblPr>
       <w:tblStyleRowBandSize w:val="1"/>
@@ -5342,7 +5585,8 @@
       </w:tblCellMar>
     </w:tblPr>
   </w:style>
-  <w:style w:type="table" w:customStyle="1" w:styleId="af8">
+  <w:style w:type="table" w:customStyle="1" w:styleId="15">
+    <w:name w:val="15"/>
     <w:basedOn w:val="Standaardtabel"/>
     <w:tblPr>
       <w:tblStyleRowBandSize w:val="1"/>
@@ -5355,7 +5599,8 @@
       </w:tblCellMar>
     </w:tblPr>
   </w:style>
-  <w:style w:type="table" w:customStyle="1" w:styleId="af9">
+  <w:style w:type="table" w:customStyle="1" w:styleId="14">
+    <w:name w:val="14"/>
     <w:basedOn w:val="Standaardtabel"/>
     <w:tblPr>
       <w:tblStyleRowBandSize w:val="1"/>
@@ -5368,7 +5613,8 @@
       </w:tblCellMar>
     </w:tblPr>
   </w:style>
-  <w:style w:type="table" w:customStyle="1" w:styleId="afa">
+  <w:style w:type="table" w:customStyle="1" w:styleId="13">
+    <w:name w:val="13"/>
     <w:basedOn w:val="Standaardtabel"/>
     <w:tblPr>
       <w:tblStyleRowBandSize w:val="1"/>
@@ -5381,7 +5627,8 @@
       </w:tblCellMar>
     </w:tblPr>
   </w:style>
-  <w:style w:type="table" w:customStyle="1" w:styleId="afb">
+  <w:style w:type="table" w:customStyle="1" w:styleId="12">
+    <w:name w:val="12"/>
     <w:basedOn w:val="Standaardtabel"/>
     <w:tblPr>
       <w:tblStyleRowBandSize w:val="1"/>
@@ -5394,7 +5641,8 @@
       </w:tblCellMar>
     </w:tblPr>
   </w:style>
-  <w:style w:type="table" w:customStyle="1" w:styleId="afc">
+  <w:style w:type="table" w:customStyle="1" w:styleId="11">
+    <w:name w:val="11"/>
     <w:basedOn w:val="Standaardtabel"/>
     <w:tblPr>
       <w:tblStyleRowBandSize w:val="1"/>
@@ -5407,7 +5655,8 @@
       </w:tblCellMar>
     </w:tblPr>
   </w:style>
-  <w:style w:type="table" w:customStyle="1" w:styleId="afd">
+  <w:style w:type="table" w:customStyle="1" w:styleId="10">
+    <w:name w:val="10"/>
     <w:basedOn w:val="Standaardtabel"/>
     <w:tblPr>
       <w:tblStyleRowBandSize w:val="1"/>
@@ -5420,7 +5669,8 @@
       </w:tblCellMar>
     </w:tblPr>
   </w:style>
-  <w:style w:type="table" w:customStyle="1" w:styleId="afe">
+  <w:style w:type="table" w:customStyle="1" w:styleId="9">
+    <w:name w:val="9"/>
     <w:basedOn w:val="Standaardtabel"/>
     <w:tblPr>
       <w:tblStyleRowBandSize w:val="1"/>
@@ -5433,7 +5683,8 @@
       </w:tblCellMar>
     </w:tblPr>
   </w:style>
-  <w:style w:type="table" w:customStyle="1" w:styleId="aff">
+  <w:style w:type="table" w:customStyle="1" w:styleId="8">
+    <w:name w:val="8"/>
     <w:basedOn w:val="Standaardtabel"/>
     <w:tblPr>
       <w:tblStyleRowBandSize w:val="1"/>
@@ -5446,7 +5697,8 @@
       </w:tblCellMar>
     </w:tblPr>
   </w:style>
-  <w:style w:type="table" w:customStyle="1" w:styleId="aff0">
+  <w:style w:type="table" w:customStyle="1" w:styleId="7">
+    <w:name w:val="7"/>
     <w:basedOn w:val="Standaardtabel"/>
     <w:tblPr>
       <w:tblStyleRowBandSize w:val="1"/>
@@ -5459,7 +5711,8 @@
       </w:tblCellMar>
     </w:tblPr>
   </w:style>
-  <w:style w:type="table" w:customStyle="1" w:styleId="aff1">
+  <w:style w:type="table" w:customStyle="1" w:styleId="6">
+    <w:name w:val="6"/>
     <w:basedOn w:val="Standaardtabel"/>
     <w:tblPr>
       <w:tblStyleRowBandSize w:val="1"/>
@@ -5472,7 +5725,8 @@
       </w:tblCellMar>
     </w:tblPr>
   </w:style>
-  <w:style w:type="table" w:customStyle="1" w:styleId="aff2">
+  <w:style w:type="table" w:customStyle="1" w:styleId="5">
+    <w:name w:val="5"/>
     <w:basedOn w:val="Standaardtabel"/>
     <w:tblPr>
       <w:tblStyleRowBandSize w:val="1"/>
@@ -5485,7 +5739,8 @@
       </w:tblCellMar>
     </w:tblPr>
   </w:style>
-  <w:style w:type="table" w:customStyle="1" w:styleId="aff3">
+  <w:style w:type="table" w:customStyle="1" w:styleId="4">
+    <w:name w:val="4"/>
     <w:basedOn w:val="Standaardtabel"/>
     <w:tblPr>
       <w:tblStyleRowBandSize w:val="1"/>
@@ -5498,7 +5753,8 @@
       </w:tblCellMar>
     </w:tblPr>
   </w:style>
-  <w:style w:type="table" w:customStyle="1" w:styleId="aff4">
+  <w:style w:type="table" w:customStyle="1" w:styleId="3">
+    <w:name w:val="3"/>
     <w:basedOn w:val="Standaardtabel"/>
     <w:tblPr>
       <w:tblStyleRowBandSize w:val="1"/>
@@ -5511,7 +5767,8 @@
       </w:tblCellMar>
     </w:tblPr>
   </w:style>
-  <w:style w:type="table" w:customStyle="1" w:styleId="aff5">
+  <w:style w:type="table" w:customStyle="1" w:styleId="2">
+    <w:name w:val="2"/>
     <w:basedOn w:val="Standaardtabel"/>
     <w:tblPr>
       <w:tblStyleRowBandSize w:val="1"/>
@@ -5524,7 +5781,8 @@
       </w:tblCellMar>
     </w:tblPr>
   </w:style>
-  <w:style w:type="table" w:customStyle="1" w:styleId="aff6">
+  <w:style w:type="table" w:customStyle="1" w:styleId="1">
+    <w:name w:val="1"/>
     <w:basedOn w:val="Standaardtabel"/>
     <w:tblPr>
       <w:tblStyleRowBandSize w:val="1"/>

</xml_diff>